<commit_message>
Add link to project page
</commit_message>
<xml_diff>
--- a/README.docx
+++ b/README.docx
@@ -14,7 +14,6 @@
           <w:lang w:val="en-US"/>
         </w:rPr>
       </w:pPr>
-      <w:bookmarkStart w:id="0" w:name="_GoBack"/>
       <w:r>
         <w:rPr>
           <w:rFonts w:ascii="Verdana" w:hAnsi="Verdana" w:cs="Times New Roman"/>
@@ -54,7 +53,6 @@
           <w:rFonts w:ascii="Verdana" w:hAnsi="Verdana" w:cs="Times New Roman"/>
           <w:sz w:val="20"/>
           <w:szCs w:val="20"/>
-          <w:highlight w:val="yellow"/>
         </w:rPr>
         <w:t xml:space="preserve">Luisa Balzus, Julia </w:t>
       </w:r>
@@ -64,7 +62,6 @@
           <w:rFonts w:ascii="Verdana" w:hAnsi="Verdana" w:cs="Times New Roman"/>
           <w:sz w:val="20"/>
           <w:szCs w:val="20"/>
-          <w:highlight w:val="yellow"/>
         </w:rPr>
         <w:t>Klawohn</w:t>
       </w:r>
@@ -74,7 +71,6 @@
           <w:rFonts w:ascii="Verdana" w:hAnsi="Verdana" w:cs="Times New Roman"/>
           <w:sz w:val="20"/>
           <w:szCs w:val="20"/>
-          <w:highlight w:val="yellow"/>
         </w:rPr>
         <w:t xml:space="preserve">, </w:t>
       </w:r>
@@ -84,7 +80,6 @@
           <w:rFonts w:ascii="Verdana" w:hAnsi="Verdana" w:cs="Times New Roman"/>
           <w:sz w:val="20"/>
           <w:szCs w:val="20"/>
-          <w:highlight w:val="yellow"/>
         </w:rPr>
         <w:t>and</w:t>
       </w:r>
@@ -94,7 +89,6 @@
           <w:rFonts w:ascii="Verdana" w:hAnsi="Verdana" w:cs="Times New Roman"/>
           <w:sz w:val="20"/>
           <w:szCs w:val="20"/>
-          <w:highlight w:val="yellow"/>
         </w:rPr>
         <w:t xml:space="preserve"> Norbert </w:t>
       </w:r>
@@ -104,13 +98,11 @@
           <w:rFonts w:ascii="Verdana" w:hAnsi="Verdana" w:cs="Times New Roman"/>
           <w:sz w:val="20"/>
           <w:szCs w:val="20"/>
-          <w:highlight w:val="yellow"/>
         </w:rPr>
         <w:t>Kathmann</w:t>
       </w:r>
       <w:proofErr w:type="spellEnd"/>
     </w:p>
-    <w:bookmarkEnd w:id="0"/>
     <w:p>
       <w:pPr>
         <w:spacing w:after="0" w:line="276" w:lineRule="auto"/>
@@ -136,48 +128,197 @@
     <w:p>
       <w:pPr>
         <w:spacing w:after="0" w:line="276" w:lineRule="auto"/>
-        <w:rPr>
-          <w:rFonts w:ascii="Verdana" w:hAnsi="Verdana" w:cs="Times New Roman"/>
-          <w:b/>
-          <w:sz w:val="20"/>
-          <w:szCs w:val="20"/>
-        </w:rPr>
-      </w:pPr>
-      <w:r>
-        <w:rPr>
-          <w:rFonts w:ascii="Verdana" w:hAnsi="Verdana" w:cs="Times New Roman"/>
-          <w:b/>
-          <w:sz w:val="20"/>
-          <w:szCs w:val="20"/>
-        </w:rPr>
-        <w:t>T</w:t>
-      </w:r>
-      <w:r>
-        <w:rPr>
-          <w:rFonts w:ascii="Verdana" w:hAnsi="Verdana" w:cs="Times New Roman"/>
-          <w:b/>
-          <w:sz w:val="20"/>
-          <w:szCs w:val="20"/>
-        </w:rPr>
-        <w:t>ask</w:t>
-      </w:r>
-      <w:r>
-        <w:rPr>
-          <w:rFonts w:ascii="Verdana" w:hAnsi="Verdana" w:cs="Times New Roman"/>
-          <w:b/>
-          <w:sz w:val="20"/>
-          <w:szCs w:val="20"/>
-        </w:rPr>
-        <w:t xml:space="preserve"> </w:t>
-      </w:r>
+        <w:jc w:val="center"/>
+        <w:rPr>
+          <w:rFonts w:ascii="Verdana" w:hAnsi="Verdana" w:cs="Times New Roman"/>
+          <w:sz w:val="20"/>
+          <w:szCs w:val="20"/>
+        </w:rPr>
+      </w:pPr>
     </w:p>
     <w:p>
       <w:pPr>
         <w:spacing w:after="0" w:line="276" w:lineRule="auto"/>
-        <w:rPr>
-          <w:rFonts w:ascii="Verdana" w:hAnsi="Verdana" w:cs="Times New Roman"/>
-          <w:sz w:val="20"/>
-          <w:szCs w:val="20"/>
+        <w:jc w:val="center"/>
+        <w:rPr>
+          <w:rFonts w:ascii="Verdana" w:hAnsi="Verdana" w:cs="Times New Roman"/>
+          <w:sz w:val="20"/>
+          <w:szCs w:val="20"/>
+        </w:rPr>
+      </w:pPr>
+      <w:r>
+        <w:rPr>
+          <w:rFonts w:ascii="Verdana" w:hAnsi="Verdana" w:cs="Times New Roman"/>
+          <w:sz w:val="20"/>
+          <w:szCs w:val="20"/>
+        </w:rPr>
+        <w:t>---</w:t>
+      </w:r>
+    </w:p>
+    <w:p>
+      <w:pPr>
+        <w:spacing w:after="0" w:line="276" w:lineRule="auto"/>
+        <w:jc w:val="center"/>
+        <w:rPr>
+          <w:rFonts w:ascii="Verdana" w:hAnsi="Verdana" w:cs="Times New Roman"/>
+          <w:b/>
+          <w:sz w:val="20"/>
+          <w:szCs w:val="20"/>
+          <w:lang w:val="en-US"/>
+        </w:rPr>
+      </w:pPr>
+      <w:r>
+        <w:rPr>
+          <w:rFonts w:ascii="Verdana" w:hAnsi="Verdana" w:cs="Times New Roman"/>
+          <w:b/>
+          <w:sz w:val="20"/>
+          <w:szCs w:val="20"/>
+          <w:lang w:val="en-US"/>
+        </w:rPr>
+        <w:t xml:space="preserve">For our project page with analysis code and output for </w:t>
+      </w:r>
+      <w:r>
+        <w:rPr>
+          <w:rFonts w:ascii="Verdana" w:hAnsi="Verdana" w:cs="Times New Roman"/>
+          <w:b/>
+          <w:sz w:val="20"/>
+          <w:szCs w:val="20"/>
+          <w:lang w:val="en-US"/>
+        </w:rPr>
+        <w:t xml:space="preserve">performed </w:t>
+      </w:r>
+      <w:r>
+        <w:rPr>
+          <w:rFonts w:ascii="Verdana" w:hAnsi="Verdana" w:cs="Times New Roman"/>
+          <w:b/>
+          <w:sz w:val="20"/>
+          <w:szCs w:val="20"/>
+          <w:lang w:val="en-US"/>
+        </w:rPr>
+        <w:t>analyses please visit</w:t>
+      </w:r>
+    </w:p>
+    <w:p>
+      <w:pPr>
+        <w:spacing w:after="0" w:line="276" w:lineRule="auto"/>
+        <w:jc w:val="center"/>
+        <w:rPr>
+          <w:rFonts w:ascii="Verdana" w:hAnsi="Verdana" w:cs="Times New Roman"/>
+          <w:b/>
+          <w:sz w:val="20"/>
+          <w:szCs w:val="20"/>
+          <w:lang w:val="en-US"/>
+        </w:rPr>
+      </w:pPr>
+      <w:hyperlink r:id="rId5" w:history="1">
+        <w:r>
+          <w:rPr>
+            <w:rStyle w:val="Hyperlink"/>
+            <w:rFonts w:ascii="Verdana" w:hAnsi="Verdana" w:cs="Times New Roman"/>
+            <w:b/>
+            <w:sz w:val="20"/>
+            <w:szCs w:val="20"/>
+            <w:lang w:val="en-US"/>
+          </w:rPr>
+          <w:t>https://balzuslu.github.io/action_evaluation_and_autonomic_arousal</w:t>
+        </w:r>
+      </w:hyperlink>
+    </w:p>
+    <w:p>
+      <w:pPr>
+        <w:spacing w:after="0" w:line="276" w:lineRule="auto"/>
+        <w:jc w:val="center"/>
+        <w:rPr>
+          <w:rFonts w:ascii="Verdana" w:hAnsi="Verdana" w:cs="Times New Roman"/>
+          <w:sz w:val="20"/>
+          <w:szCs w:val="20"/>
+        </w:rPr>
+      </w:pPr>
+      <w:r>
+        <w:rPr>
+          <w:rFonts w:ascii="Verdana" w:hAnsi="Verdana" w:cs="Times New Roman"/>
+          <w:sz w:val="20"/>
+          <w:szCs w:val="20"/>
+        </w:rPr>
+        <w:t>---</w:t>
+      </w:r>
+    </w:p>
+    <w:p>
+      <w:pPr>
+        <w:spacing w:after="0" w:line="276" w:lineRule="auto"/>
+        <w:rPr>
+          <w:rFonts w:ascii="Verdana" w:hAnsi="Verdana" w:cs="Times New Roman"/>
+          <w:b/>
+          <w:sz w:val="20"/>
+          <w:szCs w:val="20"/>
+          <w:lang w:val="en-US"/>
+        </w:rPr>
+      </w:pPr>
+    </w:p>
+    <w:p>
+      <w:pPr>
+        <w:spacing w:after="0" w:line="276" w:lineRule="auto"/>
+        <w:rPr>
+          <w:rFonts w:ascii="Verdana" w:hAnsi="Verdana" w:cs="Times New Roman"/>
+          <w:b/>
+          <w:sz w:val="20"/>
+          <w:szCs w:val="20"/>
+          <w:lang w:val="en-US"/>
+        </w:rPr>
+      </w:pPr>
+    </w:p>
+    <w:p>
+      <w:pPr>
+        <w:spacing w:after="0" w:line="276" w:lineRule="auto"/>
+        <w:rPr>
+          <w:rFonts w:ascii="Verdana" w:hAnsi="Verdana" w:cs="Times New Roman"/>
+          <w:b/>
+          <w:sz w:val="20"/>
+          <w:szCs w:val="20"/>
+          <w:lang w:val="en-US"/>
+        </w:rPr>
+      </w:pPr>
+      <w:r>
+        <w:rPr>
+          <w:rFonts w:ascii="Verdana" w:hAnsi="Verdana" w:cs="Times New Roman"/>
+          <w:b/>
+          <w:sz w:val="20"/>
+          <w:szCs w:val="20"/>
+          <w:lang w:val="en-US"/>
+        </w:rPr>
+        <w:t>T</w:t>
+      </w:r>
+      <w:r>
+        <w:rPr>
+          <w:rFonts w:ascii="Verdana" w:hAnsi="Verdana" w:cs="Times New Roman"/>
+          <w:b/>
+          <w:sz w:val="20"/>
+          <w:szCs w:val="20"/>
+          <w:lang w:val="en-US"/>
+        </w:rPr>
+        <w:t>ask</w:t>
+      </w:r>
+      <w:r>
+        <w:rPr>
+          <w:rFonts w:ascii="Verdana" w:hAnsi="Verdana" w:cs="Times New Roman"/>
+          <w:b/>
+          <w:sz w:val="20"/>
+          <w:szCs w:val="20"/>
+          <w:lang w:val="en-US"/>
+        </w:rPr>
+        <w:t xml:space="preserve"> </w:t>
+      </w:r>
+      <w:bookmarkStart w:id="0" w:name="_GoBack"/>
+      <w:bookmarkEnd w:id="0"/>
+    </w:p>
+    <w:p>
+      <w:pPr>
+        <w:spacing w:after="0" w:line="276" w:lineRule="auto"/>
+        <w:rPr>
+          <w:rFonts w:ascii="Verdana" w:hAnsi="Verdana" w:cs="Times New Roman"/>
+          <w:sz w:val="20"/>
+          <w:szCs w:val="20"/>
+          <w:lang w:val="en-US"/>
         </w:rPr>
       </w:pPr>
     </w:p>
@@ -479,7 +620,7 @@
           <w:szCs w:val="20"/>
           <w:lang w:val="en-US"/>
         </w:rPr>
-        <w:t xml:space="preserve"> white arrow pointing either upward or downward either turned </w:t>
+        <w:t xml:space="preserve"> white arrow pointing upward or downward either turned </w:t>
       </w:r>
     </w:p>
     <w:p>
@@ -704,6 +845,7 @@
           <w:numId w:val="3"/>
         </w:numPr>
         <w:spacing w:after="0" w:line="276" w:lineRule="auto"/>
+        <w:ind w:right="-188"/>
         <w:rPr>
           <w:rFonts w:ascii="Verdana" w:hAnsi="Verdana" w:cs="Times New Roman"/>
           <w:sz w:val="20"/>
@@ -779,7 +921,34 @@
           <w:szCs w:val="20"/>
           <w:lang w:val="en-US"/>
         </w:rPr>
-        <w:t>correct responses in go trials below the RT limit)</w:t>
+        <w:t xml:space="preserve">correct responses in go trials below the </w:t>
+      </w:r>
+      <w:r>
+        <w:rPr>
+          <w:rFonts w:ascii="Verdana" w:hAnsi="Verdana" w:cs="Times New Roman"/>
+          <w:sz w:val="20"/>
+          <w:szCs w:val="20"/>
+          <w:lang w:val="en-US"/>
+        </w:rPr>
+        <w:t>individual</w:t>
+      </w:r>
+      <w:r>
+        <w:rPr>
+          <w:rFonts w:ascii="Verdana" w:hAnsi="Verdana" w:cs="Times New Roman"/>
+          <w:sz w:val="20"/>
+          <w:szCs w:val="20"/>
+          <w:lang w:val="en-US"/>
+        </w:rPr>
+        <w:t xml:space="preserve"> </w:t>
+      </w:r>
+      <w:r>
+        <w:rPr>
+          <w:rFonts w:ascii="Verdana" w:hAnsi="Verdana" w:cs="Times New Roman"/>
+          <w:sz w:val="20"/>
+          <w:szCs w:val="20"/>
+          <w:lang w:val="en-US"/>
+        </w:rPr>
+        <w:t>RT limit)</w:t>
       </w:r>
     </w:p>
     <w:p>
@@ -1241,6 +1410,17 @@
     </w:p>
     <w:p>
       <w:pPr>
+        <w:spacing w:after="0" w:line="276" w:lineRule="auto"/>
+        <w:rPr>
+          <w:rFonts w:ascii="Verdana" w:hAnsi="Verdana" w:cs="Times New Roman"/>
+          <w:sz w:val="20"/>
+          <w:szCs w:val="20"/>
+          <w:lang w:val="en-US"/>
+        </w:rPr>
+      </w:pPr>
+    </w:p>
+    <w:p>
+      <w:pPr>
         <w:pStyle w:val="Listenabsatz"/>
         <w:numPr>
           <w:ilvl w:val="0"/>
@@ -1261,6 +1441,7 @@
           <w:szCs w:val="20"/>
           <w:lang w:val="en-US"/>
         </w:rPr>
+        <w:lastRenderedPageBreak/>
         <w:t>D</w:t>
       </w:r>
       <w:r>
@@ -1598,7 +1779,20 @@
     </w:p>
     <w:p>
       <w:pPr>
+        <w:pStyle w:val="Listenabsatz"/>
         <w:spacing w:after="0" w:line="276" w:lineRule="auto"/>
+        <w:ind w:left="1440"/>
+        <w:rPr>
+          <w:rFonts w:ascii="Verdana" w:hAnsi="Verdana" w:cs="Times New Roman"/>
+          <w:sz w:val="20"/>
+          <w:szCs w:val="20"/>
+          <w:lang w:val="en-US"/>
+        </w:rPr>
+      </w:pPr>
+    </w:p>
+    <w:p>
+      <w:pPr>
+        <w:spacing w:after="0" w:line="276" w:lineRule="auto"/>
         <w:rPr>
           <w:rFonts w:ascii="Verdana" w:hAnsi="Verdana" w:cs="Times New Roman"/>
           <w:b/>
@@ -1615,7 +1809,6 @@
           <w:szCs w:val="20"/>
           <w:lang w:val="en-US"/>
         </w:rPr>
-        <w:lastRenderedPageBreak/>
         <w:t>D</w:t>
       </w:r>
       <w:r>
@@ -1717,30 +1910,6 @@
     </w:p>
     <w:p>
       <w:pPr>
-        <w:pStyle w:val="Listenabsatz"/>
-        <w:spacing w:after="0" w:line="276" w:lineRule="auto"/>
-        <w:rPr>
-          <w:rFonts w:ascii="Verdana" w:hAnsi="Verdana" w:cs="Times New Roman"/>
-          <w:sz w:val="20"/>
-          <w:szCs w:val="20"/>
-          <w:lang w:val="en-US"/>
-        </w:rPr>
-      </w:pPr>
-    </w:p>
-    <w:p>
-      <w:pPr>
-        <w:pStyle w:val="Listenabsatz"/>
-        <w:spacing w:after="0" w:line="276" w:lineRule="auto"/>
-        <w:rPr>
-          <w:rFonts w:ascii="Verdana" w:hAnsi="Verdana" w:cs="Times New Roman"/>
-          <w:sz w:val="20"/>
-          <w:szCs w:val="20"/>
-          <w:lang w:val="en-US"/>
-        </w:rPr>
-      </w:pPr>
-    </w:p>
-    <w:p>
-      <w:pPr>
         <w:spacing w:after="0" w:line="276" w:lineRule="auto"/>
         <w:rPr>
           <w:rFonts w:ascii="Verdana" w:hAnsi="Verdana" w:cs="Times New Roman"/>
@@ -1932,29 +2101,6 @@
         </w:rPr>
         <w:t>Analyses were conducted with R version 3.6.1 and R Studio version 1.2.5001</w:t>
       </w:r>
-    </w:p>
-    <w:p>
-      <w:pPr>
-        <w:pStyle w:val="Listenabsatz"/>
-        <w:spacing w:after="0" w:line="276" w:lineRule="auto"/>
-        <w:rPr>
-          <w:rFonts w:ascii="Verdana" w:hAnsi="Verdana" w:cs="Times New Roman"/>
-          <w:sz w:val="20"/>
-          <w:szCs w:val="20"/>
-          <w:lang w:val="en-US"/>
-        </w:rPr>
-      </w:pPr>
-    </w:p>
-    <w:p>
-      <w:pPr>
-        <w:spacing w:after="0" w:line="276" w:lineRule="auto"/>
-        <w:rPr>
-          <w:rFonts w:ascii="Verdana" w:hAnsi="Verdana" w:cs="Times New Roman"/>
-          <w:sz w:val="20"/>
-          <w:szCs w:val="20"/>
-          <w:lang w:val="en-US"/>
-        </w:rPr>
-      </w:pPr>
     </w:p>
     <w:p>
       <w:pPr>
@@ -3147,6 +3293,7 @@
                 <w:szCs w:val="18"/>
                 <w:lang w:val="en-US" w:eastAsia="de-DE"/>
               </w:rPr>
+              <w:lastRenderedPageBreak/>
               <w:t>word</w:t>
             </w:r>
           </w:p>
@@ -3580,7 +3727,6 @@
                 <w:szCs w:val="18"/>
                 <w:lang w:val="en-US" w:eastAsia="de-DE"/>
               </w:rPr>
-              <w:lastRenderedPageBreak/>
               <w:t>wrong</w:t>
             </w:r>
             <w:r>
@@ -3638,7 +3784,6 @@
                 <w:szCs w:val="18"/>
                 <w:lang w:val="en-US" w:eastAsia="de-DE"/>
               </w:rPr>
-              <w:lastRenderedPageBreak/>
               <w:t>word_rt</w:t>
             </w:r>
             <w:proofErr w:type="spellEnd"/>
@@ -4500,39 +4645,6 @@
         <w:spacing w:after="0" w:line="276" w:lineRule="auto"/>
         <w:rPr>
           <w:rFonts w:ascii="Verdana" w:hAnsi="Verdana" w:cs="Times New Roman"/>
-          <w:sz w:val="20"/>
-          <w:szCs w:val="20"/>
-          <w:lang w:val="en-US"/>
-        </w:rPr>
-      </w:pPr>
-    </w:p>
-    <w:p>
-      <w:pPr>
-        <w:spacing w:after="0" w:line="276" w:lineRule="auto"/>
-        <w:rPr>
-          <w:rFonts w:ascii="Verdana" w:hAnsi="Verdana" w:cs="Times New Roman"/>
-          <w:sz w:val="20"/>
-          <w:szCs w:val="20"/>
-          <w:lang w:val="en-US"/>
-        </w:rPr>
-      </w:pPr>
-    </w:p>
-    <w:p>
-      <w:pPr>
-        <w:spacing w:after="0" w:line="276" w:lineRule="auto"/>
-        <w:rPr>
-          <w:rFonts w:ascii="Verdana" w:hAnsi="Verdana" w:cs="Times New Roman"/>
-          <w:sz w:val="20"/>
-          <w:szCs w:val="20"/>
-          <w:lang w:val="en-US"/>
-        </w:rPr>
-      </w:pPr>
-    </w:p>
-    <w:p>
-      <w:pPr>
-        <w:spacing w:after="0" w:line="276" w:lineRule="auto"/>
-        <w:rPr>
-          <w:rFonts w:ascii="Verdana" w:hAnsi="Verdana" w:cs="Times New Roman"/>
           <w:b/>
           <w:sz w:val="20"/>
           <w:szCs w:val="20"/>
@@ -4549,17 +4661,6 @@
         </w:rPr>
         <w:t>References</w:t>
       </w:r>
-    </w:p>
-    <w:p>
-      <w:pPr>
-        <w:spacing w:after="0" w:line="276" w:lineRule="auto"/>
-        <w:rPr>
-          <w:rFonts w:ascii="Verdana" w:hAnsi="Verdana" w:cs="Times New Roman"/>
-          <w:sz w:val="20"/>
-          <w:szCs w:val="20"/>
-          <w:lang w:val="en-US"/>
-        </w:rPr>
-      </w:pPr>
     </w:p>
     <w:p>
       <w:pPr>
@@ -4603,7 +4704,7 @@
       <w:r>
         <w:t xml:space="preserve">(2), 117-127. </w:t>
       </w:r>
-      <w:hyperlink r:id="rId5" w:history="1">
+      <w:hyperlink r:id="rId6" w:history="1">
         <w:r>
           <w:rPr>
             <w:rStyle w:val="Hyperlink"/>
@@ -4636,7 +4737,7 @@
       <w:r>
         <w:t xml:space="preserve">(5), 960-973. </w:t>
       </w:r>
-      <w:hyperlink r:id="rId6" w:history="1">
+      <w:hyperlink r:id="rId7" w:history="1">
         <w:r>
           <w:rPr>
             <w:rStyle w:val="Hyperlink"/>
@@ -4669,7 +4770,7 @@
       <w:r>
         <w:t xml:space="preserve">(1), 80-91. </w:t>
       </w:r>
-      <w:hyperlink r:id="rId7" w:history="1">
+      <w:hyperlink r:id="rId8" w:history="1">
         <w:r>
           <w:rPr>
             <w:rStyle w:val="Hyperlink"/>
@@ -4706,7 +4807,7 @@
         </w:rPr>
         <w:t xml:space="preserve">(6), 895-903. </w:t>
       </w:r>
-      <w:hyperlink r:id="rId8" w:history="1">
+      <w:hyperlink r:id="rId9" w:history="1">
         <w:r>
           <w:rPr>
             <w:rStyle w:val="Hyperlink"/>
@@ -4737,6 +4838,7 @@
         <w:rPr>
           <w:lang w:val="de-DE"/>
         </w:rPr>
+        <w:lastRenderedPageBreak/>
         <w:t xml:space="preserve">Vo, M. L., Conrad, M., Kuchinke, L., Urton, K., Hofmann, M. J., &amp; Jacobs, A. M. (2009). </w:t>
       </w:r>
       <w:r>
@@ -4751,7 +4853,7 @@
       <w:r>
         <w:t xml:space="preserve">(2), 534-538. </w:t>
       </w:r>
-      <w:hyperlink r:id="rId9" w:history="1">
+      <w:hyperlink r:id="rId10" w:history="1">
         <w:r>
           <w:rPr>
             <w:rStyle w:val="Hyperlink"/>
@@ -4761,9 +4863,6 @@
       </w:hyperlink>
       <w:r>
         <w:t xml:space="preserve"> </w:t>
-      </w:r>
-      <w:r>
-        <w:tab/>
       </w:r>
     </w:p>
     <w:p>

</xml_diff>